<commit_message>
Icons + feedback list
</commit_message>
<xml_diff>
--- a/Sprint 1/Word Documents/FEEDBACK vrijdag 20-01.docx
+++ b/Sprint 1/Word Documents/FEEDBACK vrijdag 20-01.docx
@@ -8,7 +8,7 @@
           <w:b/>
           <w:bCs/>
           <w:u w:val="single"/>
-          <w:lang w:val="en-US"/>
+          <w:lang w:val="nl-NL"/>
         </w:rPr>
       </w:pPr>
       <w:r>
@@ -16,7 +16,7 @@
           <w:b/>
           <w:bCs/>
           <w:u w:val="single"/>
-          <w:lang w:val="en-US"/>
+          <w:lang w:val="nl-NL"/>
         </w:rPr>
         <w:t xml:space="preserve">SPRINT 1: </w:t>
       </w:r>
@@ -25,163 +25,209 @@
           <w:b/>
           <w:bCs/>
           <w:u w:val="single"/>
-          <w:lang w:val="en-US"/>
-        </w:rPr>
-        <w:t xml:space="preserve">FEEDBACK </w:t>
-      </w:r>
-      <w:proofErr w:type="spellStart"/>
+          <w:lang w:val="nl-NL"/>
+        </w:rPr>
+        <w:t>FEEDBACK vrijdag 20</w:t>
+      </w:r>
       <w:r>
         <w:rPr>
           <w:b/>
           <w:bCs/>
           <w:u w:val="single"/>
-          <w:lang w:val="en-US"/>
-        </w:rPr>
-        <w:t>vrijdag</w:t>
+          <w:lang w:val="nl-NL"/>
+        </w:rPr>
+        <w:t>/01</w:t>
+      </w:r>
+    </w:p>
+    <w:p>
+      <w:pPr>
+        <w:rPr>
+          <w:u w:val="single"/>
+        </w:rPr>
+      </w:pPr>
+      <w:r>
+        <w:rPr>
+          <w:u w:val="single"/>
+        </w:rPr>
+        <w:t xml:space="preserve"> Design </w:t>
+      </w:r>
+      <w:r>
+        <w:rPr>
+          <w:u w:val="single"/>
+        </w:rPr>
+        <w:t>Max</w:t>
+      </w:r>
+      <w:r>
+        <w:rPr>
+          <w:u w:val="single"/>
+        </w:rPr>
+        <w:t xml:space="preserve">im &amp; Brik </w:t>
+      </w:r>
+    </w:p>
+    <w:p>
+      <w:r>
+        <w:t xml:space="preserve">Lijnen </w:t>
+      </w:r>
+      <w:proofErr w:type="gramStart"/>
+      <w:r>
+        <w:t>dikker /</w:t>
+      </w:r>
+      <w:proofErr w:type="gramEnd"/>
+      <w:r>
+        <w:t xml:space="preserve"> vetter</w:t>
+      </w:r>
+      <w:r>
+        <w:t xml:space="preserve"> </w:t>
+      </w:r>
+      <w:r>
+        <w:sym w:font="Wingdings" w:char="F0FC"/>
+      </w:r>
+    </w:p>
+    <w:p>
+      <w:r>
+        <w:t xml:space="preserve">Eerste foto goed en herkenbaar </w:t>
+      </w:r>
+      <w:r>
+        <w:t xml:space="preserve">:3 </w:t>
+      </w:r>
+      <w:proofErr w:type="spellStart"/>
+      <w:r>
+        <w:t>yay</w:t>
       </w:r>
       <w:proofErr w:type="spellEnd"/>
-      <w:r>
-        <w:rPr>
-          <w:b/>
-          <w:bCs/>
+    </w:p>
+    <w:p>
+      <w:r>
+        <w:t>Blauw en geel feller</w:t>
+      </w:r>
+      <w:r>
+        <w:t xml:space="preserve"> maken </w:t>
+      </w:r>
+    </w:p>
+    <w:p>
+      <w:r>
+        <w:t xml:space="preserve">Vergeten geschiedenis in het oranje of blauw </w:t>
+      </w:r>
+      <w:r>
+        <w:sym w:font="Wingdings" w:char="F0FC"/>
+      </w:r>
+    </w:p>
+    <w:p>
+      <w:r>
+        <w:t xml:space="preserve">Missie &amp; visie </w:t>
+      </w:r>
+      <w:r>
+        <w:sym w:font="Wingdings" w:char="F0E0"/>
+      </w:r>
+      <w:r>
+        <w:t xml:space="preserve"> titel: </w:t>
+      </w:r>
+      <w:proofErr w:type="gramStart"/>
+      <w:r>
+        <w:t>blauw /</w:t>
+      </w:r>
+      <w:proofErr w:type="gramEnd"/>
+      <w:r>
+        <w:t xml:space="preserve"> geel </w:t>
+      </w:r>
+      <w:r>
+        <w:sym w:font="Wingdings" w:char="F0E0"/>
+      </w:r>
+      <w:r>
+        <w:t xml:space="preserve"> meer beweging / aantrekkelijker </w:t>
+      </w:r>
+      <w:r>
+        <w:sym w:font="Wingdings" w:char="F0FC"/>
+      </w:r>
+    </w:p>
+    <w:p>
+      <w:r>
+        <w:t xml:space="preserve">sponsors </w:t>
+      </w:r>
+      <w:r>
+        <w:sym w:font="Wingdings" w:char="F0E0"/>
+      </w:r>
+      <w:r>
+        <w:t xml:space="preserve"> volledige breedte gebruiken met alle andere sponsors</w:t>
+      </w:r>
+      <w:r>
+        <w:t xml:space="preserve"> </w:t>
+      </w:r>
+      <w:r>
+        <w:sym w:font="Wingdings" w:char="F0FC"/>
+      </w:r>
+    </w:p>
+    <w:p>
+      <w:pPr>
+        <w:rPr>
+          <w:lang w:val="nl-NL"/>
+        </w:rPr>
+      </w:pPr>
+      <w:r>
+        <w:t xml:space="preserve">icoontje sociale media </w:t>
+      </w:r>
+      <w:r>
+        <w:sym w:font="Wingdings" w:char="F0E0"/>
+      </w:r>
+      <w:r>
+        <w:t xml:space="preserve"> in een kleur </w:t>
+      </w:r>
+      <w:r>
+        <w:sym w:font="Wingdings" w:char="F0FC"/>
+      </w:r>
+    </w:p>
+    <w:p/>
+    <w:p>
+      <w:r>
+        <w:rPr>
           <w:u w:val="single"/>
-          <w:lang w:val="en-US"/>
-        </w:rPr>
-        <w:t xml:space="preserve"> 20</w:t>
-      </w:r>
-      <w:r>
-        <w:rPr>
-          <w:b/>
-          <w:bCs/>
+        </w:rPr>
+        <w:t xml:space="preserve">Design </w:t>
+      </w:r>
+      <w:proofErr w:type="spellStart"/>
+      <w:r>
+        <w:rPr>
           <w:u w:val="single"/>
-          <w:lang w:val="en-US"/>
-        </w:rPr>
-        <w:t>/01</w:t>
-      </w:r>
-    </w:p>
-    <w:p>
-      <w:pPr>
-        <w:rPr>
-          <w:u w:val="single"/>
-        </w:rPr>
-      </w:pPr>
-      <w:r>
-        <w:rPr>
-          <w:u w:val="single"/>
-        </w:rPr>
-        <w:t xml:space="preserve"> Design </w:t>
-      </w:r>
-      <w:r>
-        <w:rPr>
-          <w:u w:val="single"/>
-        </w:rPr>
-        <w:t>Max</w:t>
-      </w:r>
-      <w:r>
-        <w:rPr>
-          <w:u w:val="single"/>
-        </w:rPr>
-        <w:t xml:space="preserve">im &amp; Brik </w:t>
-      </w:r>
-    </w:p>
-    <w:p>
-      <w:r>
-        <w:t>Lijnen dikker / vetter</w:t>
-      </w:r>
-    </w:p>
-    <w:p>
-      <w:r>
-        <w:t xml:space="preserve">Eerste foto goed en herkenbaar </w:t>
-      </w:r>
-    </w:p>
-    <w:p>
-      <w:r>
-        <w:t>Blauw en geel feller</w:t>
-      </w:r>
-      <w:r>
-        <w:t xml:space="preserve"> maken </w:t>
-      </w:r>
-    </w:p>
-    <w:p>
-      <w:r>
-        <w:t xml:space="preserve">Vergeten geschiedenis in het oranje of blauw </w:t>
-      </w:r>
-    </w:p>
-    <w:p>
-      <w:r>
-        <w:t xml:space="preserve">Missie &amp; visie </w:t>
-      </w:r>
-      <w:r>
-        <w:sym w:font="Wingdings" w:char="F0E0"/>
-      </w:r>
-      <w:r>
-        <w:t xml:space="preserve"> titel: blauw / geel </w:t>
-      </w:r>
-      <w:r>
-        <w:sym w:font="Wingdings" w:char="F0E0"/>
-      </w:r>
-      <w:r>
-        <w:t xml:space="preserve"> meer beweging / aantrekkelijker </w:t>
-      </w:r>
-    </w:p>
-    <w:p>
-      <w:r>
-        <w:t xml:space="preserve">sponsors </w:t>
-      </w:r>
-      <w:r>
-        <w:sym w:font="Wingdings" w:char="F0E0"/>
-      </w:r>
-      <w:r>
-        <w:t xml:space="preserve"> volledige breedte gebruiken met alle andere sponsors</w:t>
-      </w:r>
-    </w:p>
-    <w:p>
-      <w:r>
-        <w:t xml:space="preserve">icoontje sociale media </w:t>
-      </w:r>
-      <w:r>
-        <w:sym w:font="Wingdings" w:char="F0E0"/>
-      </w:r>
-      <w:r>
-        <w:t xml:space="preserve"> in een kleur </w:t>
-      </w:r>
-    </w:p>
-    <w:p/>
-    <w:p>
-      <w:r>
-        <w:rPr>
-          <w:u w:val="single"/>
-        </w:rPr>
-        <w:t xml:space="preserve">Design </w:t>
+        </w:rPr>
+        <w:t>Zineb</w:t>
+      </w:r>
+      <w:proofErr w:type="spellEnd"/>
+    </w:p>
+    <w:p>
+      <w:r>
+        <w:t xml:space="preserve">3 </w:t>
+      </w:r>
+      <w:r>
+        <w:t xml:space="preserve">standbeelden = </w:t>
+      </w:r>
+      <w:proofErr w:type="gramStart"/>
+      <w:r>
+        <w:t>samenwerken ?</w:t>
+      </w:r>
+      <w:proofErr w:type="gramEnd"/>
+      <w:r>
+        <w:t xml:space="preserve"> </w:t>
+      </w:r>
+    </w:p>
+    <w:p>
+      <w:r>
+        <w:t xml:space="preserve">Navigatie in het geel </w:t>
       </w:r>
       <w:proofErr w:type="spellStart"/>
       <w:r>
-        <w:rPr>
-          <w:u w:val="single"/>
-        </w:rPr>
-        <w:t>Zineb</w:t>
+        <w:t>ipv</w:t>
       </w:r>
       <w:proofErr w:type="spellEnd"/>
-    </w:p>
-    <w:p>
-      <w:r>
-        <w:t xml:space="preserve">3 </w:t>
-      </w:r>
-      <w:r>
-        <w:t xml:space="preserve">standbeelden = samenwerken ? </w:t>
-      </w:r>
-    </w:p>
-    <w:p>
-      <w:r>
-        <w:t xml:space="preserve">Navigatie in het geel </w:t>
-      </w:r>
-      <w:proofErr w:type="spellStart"/>
-      <w:r>
-        <w:t>ipv</w:t>
-      </w:r>
-      <w:proofErr w:type="spellEnd"/>
-      <w:r>
-        <w:t xml:space="preserve"> oranje ? en dan blauwe logo daarop </w:t>
+      <w:r>
+        <w:t xml:space="preserve"> </w:t>
+      </w:r>
+      <w:proofErr w:type="gramStart"/>
+      <w:r>
+        <w:t>oranje ?</w:t>
+      </w:r>
+      <w:proofErr w:type="gramEnd"/>
+      <w:r>
+        <w:t xml:space="preserve"> en dan blauwe logo daarop </w:t>
       </w:r>
     </w:p>
     <w:p>
@@ -631,17 +677,17 @@
     <w:lsdException w:name="Unresolved Mention" w:semiHidden="1" w:unhideWhenUsed="1"/>
     <w:lsdException w:name="Smart Link" w:semiHidden="1" w:unhideWhenUsed="1"/>
   </w:latentStyles>
-  <w:style w:type="paragraph" w:default="1" w:styleId="Standaard">
+  <w:style w:type="paragraph" w:default="1" w:styleId="Normal">
     <w:name w:val="Normal"/>
     <w:qFormat/>
   </w:style>
-  <w:style w:type="character" w:default="1" w:styleId="Standaardalinea-lettertype">
+  <w:style w:type="character" w:default="1" w:styleId="DefaultParagraphFont">
     <w:name w:val="Default Paragraph Font"/>
     <w:uiPriority w:val="1"/>
     <w:semiHidden/>
     <w:unhideWhenUsed/>
   </w:style>
-  <w:style w:type="table" w:default="1" w:styleId="Standaardtabel">
+  <w:style w:type="table" w:default="1" w:styleId="TableNormal">
     <w:name w:val="Normal Table"/>
     <w:uiPriority w:val="99"/>
     <w:semiHidden/>
@@ -656,11 +702,21 @@
       </w:tblCellMar>
     </w:tblPr>
   </w:style>
-  <w:style w:type="numbering" w:default="1" w:styleId="Geenlijst">
+  <w:style w:type="numbering" w:default="1" w:styleId="NoList">
     <w:name w:val="No List"/>
     <w:uiPriority w:val="99"/>
     <w:semiHidden/>
     <w:unhideWhenUsed/>
+  </w:style>
+  <w:style w:type="character" w:styleId="PlaceholderText">
+    <w:name w:val="Placeholder Text"/>
+    <w:basedOn w:val="DefaultParagraphFont"/>
+    <w:uiPriority w:val="99"/>
+    <w:semiHidden/>
+    <w:rsid w:val="00284E95"/>
+    <w:rPr>
+      <w:color w:val="808080"/>
+    </w:rPr>
   </w:style>
 </w:styles>
 </file>

</xml_diff>